<commit_message>
Fazendo a implementação do k8s
</commit_message>
<xml_diff>
--- a/Documentação/Documentação.docx
+++ b/Documentação/Documentação.docx
@@ -32,7 +32,15 @@
         <w:jc w:val="both"/>
       </w:pPr>
       <w:r>
-        <w:t>Esta especificação detalha o escopo do projeto de desenvolvimento da nova plataforma, que permitirá aos usuários enviar vídeos e receber arquivos .zip contendo as imagens processadas, oferecendo uma experiência mais completa</w:t>
+        <w:t xml:space="preserve">Esta especificação detalha o escopo do projeto de desenvolvimento da nova plataforma, que permitirá aos usuários </w:t>
+      </w:r>
+      <w:proofErr w:type="gramStart"/>
+      <w:r>
+        <w:t>enviar</w:t>
+      </w:r>
+      <w:proofErr w:type="gramEnd"/>
+      <w:r>
+        <w:t xml:space="preserve"> vídeos e receber arquivos .zip contendo as imagens processadas, oferecendo uma experiência mais completa</w:t>
       </w:r>
       <w:r>
         <w:t>.</w:t>
@@ -69,10 +77,40 @@
         <w:t>A plataforma FIAP X</w:t>
       </w:r>
       <w:r>
-        <w:t>, através da plataforma “Frame Extractor”</w:t>
-      </w:r>
-      <w:r>
-        <w:t xml:space="preserve"> processará vídeos enviados pelos usuários, extraindo frames em intervalos definidos e gerando arquivos .zip contendo as imagens resultantes. O sistema aceitará apenas vídeos nos formatos .mp4, .mov e .avi, com tamanho máximo de 1GB. Os arquivos .zip gerados serão armazenados na nuvem e um link de download será disponibilizado ao usuário. A plataforma garantirá a segurança dos dados dos usuários e dos vídeos processados, através de mecanismos de criptografia e controle de acesso.</w:t>
+        <w:t xml:space="preserve">, através da plataforma “Frame </w:t>
+      </w:r>
+      <w:proofErr w:type="spellStart"/>
+      <w:r>
+        <w:t>Extractor</w:t>
+      </w:r>
+      <w:proofErr w:type="spellEnd"/>
+      <w:r>
+        <w:t>”</w:t>
+      </w:r>
+      <w:r>
+        <w:t xml:space="preserve"> processará vídeos enviados pelos usuários, extraindo frames em intervalos definidos e gerando arquivos .zip contendo as imagens resultantes. O sistema aceitará apenas vídeos nos formatos .mp4, .</w:t>
+      </w:r>
+      <w:proofErr w:type="spellStart"/>
+      <w:r>
+        <w:t>mov</w:t>
+      </w:r>
+      <w:proofErr w:type="spellEnd"/>
+      <w:r>
+        <w:t xml:space="preserve"> e .</w:t>
+      </w:r>
+      <w:proofErr w:type="spellStart"/>
+      <w:r>
+        <w:t>avi</w:t>
+      </w:r>
+      <w:proofErr w:type="spellEnd"/>
+      <w:r>
+        <w:t>, com tamanho máximo de 1GB</w:t>
+      </w:r>
+      <w:r>
+        <w:t xml:space="preserve"> e com um intervalo maior que 0</w:t>
+      </w:r>
+      <w:r>
+        <w:t>. Os arquivos .zip gerados serão armazenados na nuvem e um link de download será disponibilizado ao usuário. A plataforma garantirá a segurança dos dados dos usuários e dos vídeos processados, através de mecanismos de criptografia e controle de acesso.</w:t>
       </w:r>
     </w:p>
     <w:p>
@@ -81,7 +119,13 @@
         <w:jc w:val="both"/>
       </w:pPr>
       <w:r>
-        <w:t>É imprescindível nesse projeto, que os frames gerados sejam armazenados de maneira segura e com alta disponibilidade para os usuários, sendo um requisito essencial para a FIAP X. No item 4 desta documentação, temos as especificações de tecnologias para atender essa demanda.</w:t>
+        <w:t xml:space="preserve">É imprescindível nesse projeto, que os frames gerados sejam armazenados de maneira segura e com alta disponibilidade para os usuários, sendo um requisito essencial para a FIAP X. No item </w:t>
+      </w:r>
+      <w:r>
+        <w:t>5</w:t>
+      </w:r>
+      <w:r>
+        <w:t xml:space="preserve"> desta documentação, temos as especificações de tecnologias para atender essa demanda.</w:t>
       </w:r>
     </w:p>
     <w:p>
@@ -89,28 +133,11 @@
         <w:ind w:firstLine="708"/>
         <w:jc w:val="both"/>
       </w:pPr>
-    </w:p>
-    <w:p>
-      <w:pPr>
-        <w:jc w:val="both"/>
-        <w:rPr>
-          <w:b/>
-          <w:bCs/>
-        </w:rPr>
-      </w:pPr>
-      <w:r>
-        <w:rPr>
-          <w:b/>
-          <w:bCs/>
-        </w:rPr>
-        <w:t xml:space="preserve">3. </w:t>
-      </w:r>
-      <w:r>
-        <w:rPr>
-          <w:b/>
-          <w:bCs/>
-        </w:rPr>
-        <w:t>Domain-Driven Design (DDD)</w:t>
+      <w:r>
+        <w:t>Em concordância com a F</w:t>
+      </w:r>
+      <w:r>
+        <w:t>IAP X, a primeira versão desse projeto tende a ser numa menor escala, para verificar a adesão dos usuários, mas ainda sendo capaz de suprimir altas requisições com escalonamento flexível (tópico 5.6) e algumas melhorias futuras a serem feitas (tópico 9)</w:t>
       </w:r>
     </w:p>
     <w:p>
@@ -118,6 +145,44 @@
         <w:ind w:firstLine="708"/>
         <w:jc w:val="both"/>
       </w:pPr>
+    </w:p>
+    <w:p>
+      <w:pPr>
+        <w:jc w:val="both"/>
+        <w:rPr>
+          <w:b/>
+          <w:bCs/>
+        </w:rPr>
+      </w:pPr>
+      <w:r>
+        <w:rPr>
+          <w:b/>
+          <w:bCs/>
+        </w:rPr>
+        <w:t>3. Domain-</w:t>
+      </w:r>
+      <w:proofErr w:type="spellStart"/>
+      <w:r>
+        <w:rPr>
+          <w:b/>
+          <w:bCs/>
+        </w:rPr>
+        <w:t>Driven</w:t>
+      </w:r>
+      <w:proofErr w:type="spellEnd"/>
+      <w:r>
+        <w:rPr>
+          <w:b/>
+          <w:bCs/>
+        </w:rPr>
+        <w:t xml:space="preserve"> Design (DDD)</w:t>
+      </w:r>
+    </w:p>
+    <w:p>
+      <w:pPr>
+        <w:ind w:firstLine="708"/>
+        <w:jc w:val="both"/>
+      </w:pPr>
       <w:r>
         <w:rPr>
           <w:lang w:val="pt-PT"/>
@@ -147,14 +212,7 @@
           <w:b/>
           <w:bCs/>
         </w:rPr>
-        <w:t xml:space="preserve">3.1 </w:t>
-      </w:r>
-      <w:r>
-        <w:rPr>
-          <w:b/>
-          <w:bCs/>
-        </w:rPr>
-        <w:t>Linguagem Ubíqua</w:t>
+        <w:t>3.1 Linguagem Ubíqua</w:t>
       </w:r>
       <w:r>
         <w:rPr>
@@ -188,7 +246,24 @@
           <w:b/>
           <w:bCs/>
         </w:rPr>
-        <w:t>Frame Extractor:</w:t>
+        <w:lastRenderedPageBreak/>
+        <w:t xml:space="preserve">Frame </w:t>
+      </w:r>
+      <w:proofErr w:type="spellStart"/>
+      <w:r>
+        <w:rPr>
+          <w:b/>
+          <w:bCs/>
+        </w:rPr>
+        <w:t>Extractor</w:t>
+      </w:r>
+      <w:proofErr w:type="spellEnd"/>
+      <w:r>
+        <w:rPr>
+          <w:b/>
+          <w:bCs/>
+        </w:rPr>
+        <w:t>:</w:t>
       </w:r>
       <w:r>
         <w:t xml:space="preserve"> Nome da plataforma de extração dos frames</w:t>
@@ -203,7 +278,21 @@
           <w:b/>
           <w:bCs/>
         </w:rPr>
-        <w:t>Usuário Administrador:</w:t>
+        <w:t xml:space="preserve">Usuário </w:t>
+      </w:r>
+      <w:r>
+        <w:rPr>
+          <w:b/>
+          <w:bCs/>
+        </w:rPr>
+        <w:t>a</w:t>
+      </w:r>
+      <w:r>
+        <w:rPr>
+          <w:b/>
+          <w:bCs/>
+        </w:rPr>
+        <w:t>dministrador:</w:t>
       </w:r>
       <w:r>
         <w:t xml:space="preserve"> Uma conta exclusiva com privilégios de acesso no sistema</w:t>
@@ -228,24 +317,226 @@
       <w:pPr>
         <w:jc w:val="both"/>
       </w:pPr>
-    </w:p>
-    <w:p>
-      <w:pPr>
-        <w:jc w:val="both"/>
-      </w:pPr>
-      <w:r>
+      <w:r>
+        <w:rPr>
+          <w:b/>
+          <w:bCs/>
+        </w:rPr>
+        <w:t>Perfil:</w:t>
+      </w:r>
+      <w:r>
+        <w:t xml:space="preserve"> perfil associado ao usuário, que define acessos no sistema</w:t>
+      </w:r>
+    </w:p>
+    <w:p>
+      <w:pPr>
+        <w:jc w:val="both"/>
+      </w:pPr>
+      <w:r>
+        <w:rPr>
+          <w:b/>
+          <w:bCs/>
+        </w:rPr>
+        <w:t>Login:</w:t>
+      </w:r>
+      <w:r>
+        <w:t xml:space="preserve"> Texto para identificação e autenticação do usuário, sendo único do sistema</w:t>
+      </w:r>
+    </w:p>
+    <w:p>
+      <w:pPr>
+        <w:jc w:val="both"/>
+      </w:pPr>
+      <w:r>
+        <w:rPr>
+          <w:b/>
+          <w:bCs/>
+        </w:rPr>
+        <w:t xml:space="preserve">E-mail: </w:t>
+      </w:r>
+      <w:r>
+        <w:t>E-mail válido para recuperação de senha e notificações do sistema</w:t>
+      </w:r>
+      <w:r>
+        <w:t>, sendo único no sistema</w:t>
+      </w:r>
+    </w:p>
+    <w:p>
+      <w:pPr>
+        <w:jc w:val="both"/>
+      </w:pPr>
+      <w:r>
+        <w:rPr>
+          <w:b/>
+          <w:bCs/>
+        </w:rPr>
+        <w:t>Frames:</w:t>
+      </w:r>
+      <w:r>
+        <w:t xml:space="preserve"> imagens extraídas do vídeo e salvar em um arquivo .zip</w:t>
+      </w:r>
+    </w:p>
+    <w:p>
+      <w:pPr>
+        <w:jc w:val="both"/>
+      </w:pPr>
+    </w:p>
+    <w:p>
+      <w:pPr>
+        <w:jc w:val="both"/>
+        <w:rPr>
+          <w:b/>
+          <w:bCs/>
+        </w:rPr>
+      </w:pPr>
+      <w:r>
+        <w:rPr>
+          <w:b/>
+          <w:bCs/>
+        </w:rPr>
+        <w:t>3.1.1 Dicionário para desenvolvedores</w:t>
+      </w:r>
+    </w:p>
+    <w:p>
+      <w:pPr>
+        <w:ind w:firstLine="708"/>
+        <w:jc w:val="both"/>
+      </w:pPr>
+      <w:r>
+        <w:t>Pela experiência da equipe de desenvolvimento em desenvolver o código todo em inglês, considerar o seguinte de/para dos termos:</w:t>
+      </w:r>
+    </w:p>
+    <w:p>
+      <w:pPr>
+        <w:jc w:val="both"/>
+      </w:pPr>
+      <w:r>
+        <w:rPr>
+          <w:b/>
+          <w:bCs/>
+        </w:rPr>
+        <w:t>Usuário:</w:t>
+      </w:r>
+      <w:r>
+        <w:t xml:space="preserve"> </w:t>
+      </w:r>
+      <w:proofErr w:type="spellStart"/>
+      <w:r>
+        <w:t>User</w:t>
+      </w:r>
+      <w:proofErr w:type="spellEnd"/>
+      <w:r>
+        <w:t xml:space="preserve"> (modelo que representa os usuários do sistema)</w:t>
+      </w:r>
+    </w:p>
+    <w:p>
+      <w:pPr>
+        <w:jc w:val="both"/>
+      </w:pPr>
+      <w:r>
+        <w:rPr>
+          <w:b/>
+          <w:bCs/>
+        </w:rPr>
+        <w:t>Perfil:</w:t>
+      </w:r>
+      <w:r>
+        <w:t xml:space="preserve"> role</w:t>
+      </w:r>
+      <w:r>
+        <w:t xml:space="preserve"> (determina se o usuário é administrador ou cliente)</w:t>
+      </w:r>
+    </w:p>
+    <w:p>
+      <w:pPr>
+        <w:jc w:val="both"/>
+      </w:pPr>
+      <w:r>
+        <w:rPr>
+          <w:b/>
+          <w:bCs/>
+        </w:rPr>
+        <w:t>E-mail:</w:t>
+      </w:r>
+      <w:r>
+        <w:t xml:space="preserve"> </w:t>
+      </w:r>
+      <w:proofErr w:type="spellStart"/>
+      <w:r>
+        <w:t>email</w:t>
+      </w:r>
+      <w:proofErr w:type="spellEnd"/>
+    </w:p>
+    <w:p>
+      <w:pPr>
+        <w:jc w:val="both"/>
+      </w:pPr>
+      <w:r>
+        <w:rPr>
+          <w:b/>
+          <w:bCs/>
+        </w:rPr>
+        <w:t>Login:</w:t>
+      </w:r>
+      <w:r>
+        <w:t xml:space="preserve"> </w:t>
+      </w:r>
+      <w:proofErr w:type="spellStart"/>
+      <w:r>
+        <w:t>username</w:t>
+      </w:r>
+      <w:proofErr w:type="spellEnd"/>
+    </w:p>
+    <w:p>
+      <w:pPr>
+        <w:jc w:val="both"/>
+      </w:pPr>
+    </w:p>
+    <w:p>
+      <w:pPr>
+        <w:jc w:val="both"/>
+        <w:rPr>
+          <w:b/>
+          <w:bCs/>
+        </w:rPr>
+      </w:pPr>
+      <w:r>
+        <w:rPr>
+          <w:b/>
+          <w:bCs/>
+        </w:rPr>
         <w:t>3.2 Domínio</w:t>
       </w:r>
     </w:p>
     <w:p>
       <w:pPr>
+        <w:ind w:firstLine="708"/>
+        <w:jc w:val="both"/>
+      </w:pPr>
+      <w:r>
+        <w:t xml:space="preserve">Sendo a extração dos frames o coração da aplicação, </w:t>
+      </w:r>
+      <w:r>
+        <w:t>entende-se uma maior demanda da equipe, para garantir as conformidades do que foi pedido.</w:t>
+      </w:r>
+    </w:p>
+    <w:p>
+      <w:pPr>
         <w:jc w:val="both"/>
       </w:pPr>
       <w:r>
         <w:tab/>
       </w:r>
       <w:r>
-        <w:t>Segue o Domain Storytelling do Domínio da</w:t>
+        <w:t xml:space="preserve">Segue o Domain </w:t>
+      </w:r>
+      <w:proofErr w:type="spellStart"/>
+      <w:r>
+        <w:t>Storytelling</w:t>
+      </w:r>
+      <w:proofErr w:type="spellEnd"/>
+      <w:r>
+        <w:t xml:space="preserve"> do Domínio da</w:t>
       </w:r>
       <w:r>
         <w:t xml:space="preserve"> aplicação:</w:t>
@@ -259,6 +550,7 @@
         <w:rPr>
           <w:noProof/>
         </w:rPr>
+        <w:lastRenderedPageBreak/>
         <w:drawing>
           <wp:inline distT="0" distB="0" distL="0" distR="0" wp14:anchorId="25449647" wp14:editId="2B4AC8AD">
             <wp:extent cx="5895975" cy="4930183"/>
@@ -310,35 +602,235 @@
     <w:p>
       <w:pPr>
         <w:jc w:val="both"/>
-      </w:pPr>
-      <w:r>
+        <w:rPr>
+          <w:b/>
+          <w:bCs/>
+        </w:rPr>
+      </w:pPr>
+      <w:r>
+        <w:rPr>
+          <w:b/>
+          <w:bCs/>
+        </w:rPr>
         <w:t>3.3 Subdomínio de suporte: Autenticação</w:t>
       </w:r>
-    </w:p>
-    <w:p>
-      <w:pPr>
-        <w:jc w:val="both"/>
-      </w:pPr>
-    </w:p>
-    <w:p>
-      <w:pPr>
-        <w:jc w:val="both"/>
-      </w:pPr>
-    </w:p>
-    <w:p>
-      <w:pPr>
-        <w:jc w:val="both"/>
-      </w:pPr>
-      <w:r>
+      <w:r>
+        <w:rPr>
+          <w:b/>
+          <w:bCs/>
+        </w:rPr>
+        <w:t xml:space="preserve"> e gestão de usuários</w:t>
+      </w:r>
+    </w:p>
+    <w:p>
+      <w:pPr>
+        <w:ind w:firstLine="708"/>
+        <w:jc w:val="both"/>
+      </w:pPr>
+      <w:r>
+        <w:t xml:space="preserve">O gerenciamento de usuários e autenticação será realizada pela própria aplicação Frame </w:t>
+      </w:r>
+      <w:proofErr w:type="spellStart"/>
+      <w:r>
+        <w:t>Extractor</w:t>
+      </w:r>
+      <w:proofErr w:type="spellEnd"/>
+      <w:r>
+        <w:t xml:space="preserve">. Para facilitar a visualização e criar uma diferenciação entre o usuário administrador e o usuário cliente, </w:t>
+      </w:r>
+      <w:r>
+        <w:t xml:space="preserve">foi criado dois </w:t>
+      </w:r>
+      <w:r>
+        <w:t xml:space="preserve">Domain </w:t>
+      </w:r>
+      <w:proofErr w:type="spellStart"/>
+      <w:r>
+        <w:t>Storytelling</w:t>
+      </w:r>
+      <w:proofErr w:type="spellEnd"/>
+      <w:r>
+        <w:t xml:space="preserve"> da autenticação e gestão de usuários:</w:t>
+      </w:r>
+    </w:p>
+    <w:p>
+      <w:pPr>
+        <w:jc w:val="both"/>
+      </w:pPr>
+      <w:r>
+        <w:rPr>
+          <w:noProof/>
+        </w:rPr>
+        <w:lastRenderedPageBreak/>
+        <w:drawing>
+          <wp:inline distT="0" distB="0" distL="0" distR="0" wp14:anchorId="60F8E6EB" wp14:editId="5CF15912">
+            <wp:extent cx="5400040" cy="5887085"/>
+            <wp:effectExtent l="0" t="0" r="0" b="0"/>
+            <wp:docPr id="890190153" name="Imagem 2" descr="Diagrama&#10;&#10;O conteúdo gerado por IA pode estar incorreto."/>
+            <wp:cNvGraphicFramePr>
+              <a:graphicFrameLocks xmlns:a="http://schemas.openxmlformats.org/drawingml/2006/main" noChangeAspect="1"/>
+            </wp:cNvGraphicFramePr>
+            <a:graphic xmlns:a="http://schemas.openxmlformats.org/drawingml/2006/main">
+              <a:graphicData uri="http://schemas.openxmlformats.org/drawingml/2006/picture">
+                <pic:pic xmlns:pic="http://schemas.openxmlformats.org/drawingml/2006/picture">
+                  <pic:nvPicPr>
+                    <pic:cNvPr id="890190153" name="Imagem 2" descr="Diagrama&#10;&#10;O conteúdo gerado por IA pode estar incorreto."/>
+                    <pic:cNvPicPr/>
+                  </pic:nvPicPr>
+                  <pic:blipFill>
+                    <a:blip r:embed="rId6">
+                      <a:extLst>
+                        <a:ext uri="{28A0092B-C50C-407E-A947-70E740481C1C}">
+                          <a14:useLocalDpi xmlns:a14="http://schemas.microsoft.com/office/drawing/2010/main" val="0"/>
+                        </a:ext>
+                      </a:extLst>
+                    </a:blip>
+                    <a:stretch>
+                      <a:fillRect/>
+                    </a:stretch>
+                  </pic:blipFill>
+                  <pic:spPr>
+                    <a:xfrm>
+                      <a:off x="0" y="0"/>
+                      <a:ext cx="5400040" cy="5887085"/>
+                    </a:xfrm>
+                    <a:prstGeom prst="rect">
+                      <a:avLst/>
+                    </a:prstGeom>
+                  </pic:spPr>
+                </pic:pic>
+              </a:graphicData>
+            </a:graphic>
+          </wp:inline>
+        </w:drawing>
+      </w:r>
+    </w:p>
+    <w:p>
+      <w:pPr>
+        <w:jc w:val="both"/>
+      </w:pPr>
+      <w:r>
+        <w:rPr>
+          <w:noProof/>
+        </w:rPr>
+        <w:lastRenderedPageBreak/>
+        <w:drawing>
+          <wp:inline distT="0" distB="0" distL="0" distR="0" wp14:anchorId="48037EDF" wp14:editId="23408DEB">
+            <wp:extent cx="5400040" cy="3270885"/>
+            <wp:effectExtent l="0" t="0" r="0" b="5715"/>
+            <wp:docPr id="223825860" name="Imagem 4" descr="Diagrama&#10;&#10;O conteúdo gerado por IA pode estar incorreto."/>
+            <wp:cNvGraphicFramePr>
+              <a:graphicFrameLocks xmlns:a="http://schemas.openxmlformats.org/drawingml/2006/main" noChangeAspect="1"/>
+            </wp:cNvGraphicFramePr>
+            <a:graphic xmlns:a="http://schemas.openxmlformats.org/drawingml/2006/main">
+              <a:graphicData uri="http://schemas.openxmlformats.org/drawingml/2006/picture">
+                <pic:pic xmlns:pic="http://schemas.openxmlformats.org/drawingml/2006/picture">
+                  <pic:nvPicPr>
+                    <pic:cNvPr id="223825860" name="Imagem 4" descr="Diagrama&#10;&#10;O conteúdo gerado por IA pode estar incorreto."/>
+                    <pic:cNvPicPr/>
+                  </pic:nvPicPr>
+                  <pic:blipFill>
+                    <a:blip r:embed="rId7">
+                      <a:extLst>
+                        <a:ext uri="{28A0092B-C50C-407E-A947-70E740481C1C}">
+                          <a14:useLocalDpi xmlns:a14="http://schemas.microsoft.com/office/drawing/2010/main" val="0"/>
+                        </a:ext>
+                      </a:extLst>
+                    </a:blip>
+                    <a:stretch>
+                      <a:fillRect/>
+                    </a:stretch>
+                  </pic:blipFill>
+                  <pic:spPr>
+                    <a:xfrm>
+                      <a:off x="0" y="0"/>
+                      <a:ext cx="5400040" cy="3270885"/>
+                    </a:xfrm>
+                    <a:prstGeom prst="rect">
+                      <a:avLst/>
+                    </a:prstGeom>
+                  </pic:spPr>
+                </pic:pic>
+              </a:graphicData>
+            </a:graphic>
+          </wp:inline>
+        </w:drawing>
+      </w:r>
+    </w:p>
+    <w:p>
+      <w:pPr>
+        <w:jc w:val="both"/>
+        <w:rPr>
+          <w:b/>
+          <w:bCs/>
+          <w:lang w:val="en-US"/>
+        </w:rPr>
+      </w:pPr>
+      <w:r>
+        <w:rPr>
+          <w:b/>
+          <w:bCs/>
+          <w:lang w:val="en-US"/>
+        </w:rPr>
         <w:t xml:space="preserve">3.4 </w:t>
       </w:r>
       <w:r>
+        <w:rPr>
+          <w:b/>
+          <w:bCs/>
+          <w:lang w:val="en-US"/>
+        </w:rPr>
         <w:t>Event Storming</w:t>
       </w:r>
     </w:p>
     <w:p>
       <w:pPr>
-        <w:jc w:val="both"/>
+        <w:rPr>
+          <w:lang w:val="en-US"/>
+        </w:rPr>
+      </w:pPr>
+      <w:r>
+        <w:rPr>
+          <w:lang w:val="en-US"/>
+        </w:rPr>
+        <w:tab/>
+      </w:r>
+      <w:r>
+        <w:rPr>
+          <w:lang w:val="en-US"/>
+        </w:rPr>
+        <w:t xml:space="preserve">Link para </w:t>
+      </w:r>
+      <w:proofErr w:type="spellStart"/>
+      <w:r>
+        <w:rPr>
+          <w:lang w:val="en-US"/>
+        </w:rPr>
+        <w:t>acessar</w:t>
+      </w:r>
+      <w:proofErr w:type="spellEnd"/>
+      <w:r>
+        <w:rPr>
+          <w:lang w:val="en-US"/>
+        </w:rPr>
+        <w:t xml:space="preserve">: </w:t>
+      </w:r>
+      <w:hyperlink r:id="rId8" w:history="1">
+        <w:r>
+          <w:rPr>
+            <w:rStyle w:val="Hyperlink"/>
+            <w:lang w:val="en-US"/>
+          </w:rPr>
+          <w:t>https://miro.com/app/board/uXjVLh61E0Q=/?share_link_id=540764023452</w:t>
+        </w:r>
+      </w:hyperlink>
+    </w:p>
+    <w:p>
+      <w:pPr>
+        <w:jc w:val="both"/>
+        <w:rPr>
+          <w:lang w:val="en-US"/>
+        </w:rPr>
       </w:pPr>
     </w:p>
     <w:p>
@@ -396,534 +888,1074 @@
           <w:b/>
           <w:bCs/>
         </w:rPr>
+        <w:t>Envio de vídeos</w:t>
+      </w:r>
+      <w:r>
+        <w:t>: A plataforma deve suportar o envio de vídeos de diferentes formatos e tamanhos.</w:t>
+      </w:r>
+    </w:p>
+    <w:p>
+      <w:pPr>
+        <w:jc w:val="both"/>
+      </w:pPr>
+      <w:r>
+        <w:rPr>
+          <w:b/>
+          <w:bCs/>
+        </w:rPr>
+        <w:t>Processamento de vídeos</w:t>
+      </w:r>
+      <w:r>
+        <w:t>: A plataforma deve processar os vídeos, extraindo os frames em intervalos definidos pelo usuário ou automaticamente.</w:t>
+      </w:r>
+    </w:p>
+    <w:p>
+      <w:pPr>
+        <w:jc w:val="both"/>
+      </w:pPr>
+      <w:r>
+        <w:rPr>
+          <w:b/>
+          <w:bCs/>
+        </w:rPr>
+        <w:t>Geração de arquivos .zip</w:t>
+      </w:r>
+      <w:r>
+        <w:t>: A plataforma deve gerar arquivos .zip contendo as imagens extraídas, fornecendo para o usuário um link de download e salvando o arquivo na nuvem.</w:t>
+      </w:r>
+    </w:p>
+    <w:p>
+      <w:pPr>
+        <w:jc w:val="both"/>
+      </w:pPr>
+      <w:r>
+        <w:rPr>
+          <w:b/>
+          <w:bCs/>
+        </w:rPr>
+        <w:t>Gerenciamento de usuários</w:t>
+      </w:r>
+      <w:r>
+        <w:t xml:space="preserve">: A plataforma </w:t>
+      </w:r>
+      <w:r>
+        <w:t>deve</w:t>
+      </w:r>
+      <w:r>
+        <w:t xml:space="preserve"> incluir funcionalidades de cadastro, login e gerenciamento de usuários, com diferentes níveis de acesso.</w:t>
+      </w:r>
+    </w:p>
+    <w:p>
+      <w:pPr>
+        <w:jc w:val="both"/>
+      </w:pPr>
+    </w:p>
+    <w:p>
+      <w:pPr>
+        <w:jc w:val="both"/>
+      </w:pPr>
+    </w:p>
+    <w:p>
+      <w:pPr>
+        <w:jc w:val="both"/>
+      </w:pPr>
+    </w:p>
+    <w:p>
+      <w:pPr>
+        <w:jc w:val="both"/>
+      </w:pPr>
+    </w:p>
+    <w:p>
+      <w:pPr>
+        <w:jc w:val="both"/>
+      </w:pPr>
+    </w:p>
+    <w:p>
+      <w:pPr>
+        <w:jc w:val="both"/>
+        <w:rPr>
+          <w:b/>
+          <w:bCs/>
+        </w:rPr>
+      </w:pPr>
+      <w:r>
+        <w:rPr>
+          <w:b/>
+          <w:bCs/>
+        </w:rPr>
+        <w:t>4</w:t>
+      </w:r>
+      <w:r>
+        <w:rPr>
+          <w:b/>
+          <w:bCs/>
+        </w:rPr>
+        <w:t>.2. Requisitos Não Funcionais</w:t>
+      </w:r>
+    </w:p>
+    <w:p>
+      <w:r>
+        <w:rPr>
+          <w:b/>
+          <w:bCs/>
+        </w:rPr>
+        <w:t>Desempenho</w:t>
+      </w:r>
+      <w:r>
+        <w:t>: A plataforma deve processar os vídeos e gerar os arquivos .zip de forma rápida e eficiente, sendo capaz de processar mais de um vídeo ao mesmo tempo</w:t>
+      </w:r>
+    </w:p>
+    <w:p>
+      <w:r>
+        <w:rPr>
+          <w:b/>
+          <w:bCs/>
+        </w:rPr>
+        <w:t>Escalabilidade</w:t>
+      </w:r>
+      <w:r>
+        <w:t xml:space="preserve">: </w:t>
+      </w:r>
+      <w:r>
+        <w:t>O sistema deve estar em uma arquitetura que o permita ser escalado</w:t>
+      </w:r>
+      <w:r>
+        <w:t xml:space="preserve"> horizontalmente</w:t>
+      </w:r>
+    </w:p>
+    <w:p>
+      <w:r>
+        <w:rPr>
+          <w:b/>
+          <w:bCs/>
+        </w:rPr>
+        <w:t>Segurança</w:t>
+      </w:r>
+      <w:r>
+        <w:t>: A plataforma deve garantir a segurança dos dados dos usuários e dos vídeos enviados, salvando as informações sensíveis com criptografia.</w:t>
+      </w:r>
+    </w:p>
+    <w:p>
+      <w:r>
+        <w:rPr>
+          <w:b/>
+          <w:bCs/>
+        </w:rPr>
+        <w:t>Disponibilidade</w:t>
+      </w:r>
+      <w:r>
+        <w:t xml:space="preserve">: A plataforma deve </w:t>
+      </w:r>
+      <w:r>
+        <w:t>ter disponibilidade de 99%</w:t>
+      </w:r>
+    </w:p>
+    <w:p>
+      <w:r>
+        <w:rPr>
+          <w:b/>
+          <w:bCs/>
+        </w:rPr>
+        <w:t>Manutenibilidade</w:t>
+      </w:r>
+      <w:r>
+        <w:t xml:space="preserve">: </w:t>
+      </w:r>
+      <w:r>
+        <w:t>Código modular e bem documentado para facilitar futuras atualizações</w:t>
+      </w:r>
+      <w:r>
+        <w:t xml:space="preserve">; Cobertura de testes; </w:t>
+      </w:r>
+      <w:r>
+        <w:t>CI/CD</w:t>
+      </w:r>
+      <w:r>
+        <w:t>;</w:t>
+      </w:r>
+    </w:p>
+    <w:p/>
+    <w:p>
+      <w:pPr>
+        <w:jc w:val="both"/>
+        <w:rPr>
+          <w:b/>
+          <w:bCs/>
+        </w:rPr>
+      </w:pPr>
+      <w:r>
+        <w:rPr>
+          <w:b/>
+          <w:bCs/>
+        </w:rPr>
+        <w:t>5</w:t>
+      </w:r>
+      <w:r>
+        <w:rPr>
+          <w:b/>
+          <w:bCs/>
+        </w:rPr>
+        <w:t>.</w:t>
+      </w:r>
+      <w:r>
+        <w:rPr>
+          <w:b/>
+          <w:bCs/>
+        </w:rPr>
+        <w:t xml:space="preserve"> </w:t>
+      </w:r>
+      <w:r>
+        <w:rPr>
+          <w:b/>
+          <w:bCs/>
+        </w:rPr>
+        <w:t>Especificações técnicas para execução do projeto</w:t>
+      </w:r>
+    </w:p>
+    <w:p>
+      <w:pPr>
+        <w:jc w:val="both"/>
+      </w:pPr>
+      <w:r>
+        <w:rPr>
+          <w:b/>
+          <w:bCs/>
+        </w:rPr>
+        <w:tab/>
+      </w:r>
+      <w:r>
+        <w:t xml:space="preserve">A seguir segue o detalhamento das tecnologias escolhidas para solução do sistema Frame </w:t>
+      </w:r>
+      <w:proofErr w:type="spellStart"/>
+      <w:r>
+        <w:t>Extractor</w:t>
+      </w:r>
+      <w:proofErr w:type="spellEnd"/>
+    </w:p>
+    <w:p>
+      <w:pPr>
+        <w:jc w:val="both"/>
+      </w:pPr>
+    </w:p>
+    <w:p>
+      <w:pPr>
+        <w:jc w:val="both"/>
+        <w:rPr>
+          <w:b/>
+          <w:bCs/>
+        </w:rPr>
+      </w:pPr>
+      <w:r>
+        <w:rPr>
+          <w:b/>
+          <w:bCs/>
+        </w:rPr>
+        <w:t>5</w:t>
+      </w:r>
+      <w:r>
+        <w:rPr>
+          <w:b/>
+          <w:bCs/>
+        </w:rPr>
+        <w:t>.1 Linguagem de Programação e Framework</w:t>
+      </w:r>
+    </w:p>
+    <w:p>
+      <w:pPr>
+        <w:jc w:val="both"/>
+      </w:pPr>
+      <w:r>
+        <w:t xml:space="preserve">Uso da linguagem Python na versão 3.12.8, por ser versátil e amplamente utilizada no desenvolvimento web, com uma vasta comunidade e diversas bibliotecas. Principal framework utilizado: </w:t>
+      </w:r>
+      <w:proofErr w:type="spellStart"/>
+      <w:r>
+        <w:t>FastAPI</w:t>
+      </w:r>
+      <w:proofErr w:type="spellEnd"/>
+      <w:r>
+        <w:t xml:space="preserve">. Framework moderno e de alta performance para desenvolvimento de APIs </w:t>
+      </w:r>
+      <w:proofErr w:type="spellStart"/>
+      <w:r>
+        <w:t>RESTful</w:t>
+      </w:r>
+      <w:proofErr w:type="spellEnd"/>
+      <w:r>
+        <w:t xml:space="preserve"> em Python. Baseado em padrões ASGI (</w:t>
+      </w:r>
+      <w:proofErr w:type="spellStart"/>
+      <w:r>
+        <w:t>Asynchronous</w:t>
+      </w:r>
+      <w:proofErr w:type="spellEnd"/>
+      <w:r>
+        <w:t xml:space="preserve"> Server Gateway Interface), proporcionando alta concorrência e escalabilidade.</w:t>
+      </w:r>
+    </w:p>
+    <w:p>
+      <w:pPr>
+        <w:rPr>
+          <w:b/>
+          <w:bCs/>
+        </w:rPr>
+      </w:pPr>
+    </w:p>
+    <w:p>
+      <w:pPr>
+        <w:rPr>
+          <w:b/>
+          <w:bCs/>
+        </w:rPr>
+      </w:pPr>
+      <w:r>
+        <w:rPr>
+          <w:b/>
+          <w:bCs/>
+        </w:rPr>
+        <w:t>5</w:t>
+      </w:r>
+      <w:r>
+        <w:rPr>
+          <w:b/>
+          <w:bCs/>
+        </w:rPr>
+        <w:t>.2 Banco de Dados</w:t>
+      </w:r>
+    </w:p>
+    <w:p>
+      <w:r>
+        <w:t xml:space="preserve">Tecnologia escolhida: </w:t>
+      </w:r>
+      <w:proofErr w:type="spellStart"/>
+      <w:r>
+        <w:t>Amazon</w:t>
+      </w:r>
+      <w:proofErr w:type="spellEnd"/>
+      <w:r>
+        <w:t xml:space="preserve"> </w:t>
+      </w:r>
+      <w:proofErr w:type="spellStart"/>
+      <w:r>
+        <w:t>DynamoDB</w:t>
+      </w:r>
+      <w:proofErr w:type="spellEnd"/>
+      <w:r>
+        <w:t xml:space="preserve">. </w:t>
+      </w:r>
+    </w:p>
+    <w:p>
+      <w:r>
+        <w:t xml:space="preserve">Banco de dados </w:t>
+      </w:r>
+      <w:proofErr w:type="spellStart"/>
+      <w:r>
+        <w:t>NoSQL</w:t>
+      </w:r>
+      <w:proofErr w:type="spellEnd"/>
+      <w:r>
+        <w:t xml:space="preserve"> totalmente gerenciado, escalável e altamente disponível.</w:t>
+      </w:r>
+      <w:r>
+        <w:t xml:space="preserve"> </w:t>
+      </w:r>
+    </w:p>
+    <w:p>
+      <w:pPr>
+        <w:rPr>
+          <w:b/>
+          <w:bCs/>
+        </w:rPr>
+      </w:pPr>
+    </w:p>
+    <w:p>
+      <w:pPr>
+        <w:rPr>
+          <w:b/>
+          <w:bCs/>
+        </w:rPr>
+      </w:pPr>
+      <w:r>
+        <w:rPr>
+          <w:b/>
+          <w:bCs/>
+        </w:rPr>
+        <w:t>5</w:t>
+      </w:r>
+      <w:r>
+        <w:rPr>
+          <w:b/>
+          <w:bCs/>
+        </w:rPr>
+        <w:t>.3 Armazenamento de Arquivos</w:t>
+      </w:r>
+    </w:p>
+    <w:p>
+      <w:r>
+        <w:t xml:space="preserve">Tecnologia escolhida: </w:t>
+      </w:r>
+      <w:proofErr w:type="spellStart"/>
+      <w:r>
+        <w:t>Amazon</w:t>
+      </w:r>
+      <w:proofErr w:type="spellEnd"/>
+      <w:r>
+        <w:t xml:space="preserve"> S3</w:t>
+      </w:r>
+    </w:p>
+    <w:p>
+      <w:r>
         <w:lastRenderedPageBreak/>
-        <w:t>Envio de vídeos</w:t>
-      </w:r>
-      <w:r>
-        <w:t>: A plataforma deve suportar o envio de vídeos de diferentes formatos e tamanhos.</w:t>
-      </w:r>
-    </w:p>
-    <w:p>
-      <w:pPr>
-        <w:jc w:val="both"/>
-      </w:pPr>
-      <w:r>
-        <w:rPr>
-          <w:b/>
-          <w:bCs/>
-        </w:rPr>
-        <w:t>Processamento de vídeos</w:t>
-      </w:r>
-      <w:r>
-        <w:t>: A plataforma deve processar os vídeos, extraindo os frames em intervalos definidos pelo usuário ou automaticamente.</w:t>
-      </w:r>
-    </w:p>
-    <w:p>
-      <w:pPr>
-        <w:jc w:val="both"/>
-      </w:pPr>
-      <w:r>
-        <w:rPr>
-          <w:b/>
-          <w:bCs/>
-        </w:rPr>
-        <w:t>Geração de arquivos .zip</w:t>
-      </w:r>
-      <w:r>
-        <w:t>: A plataforma deve gerar arquivos .zip contendo as imagens extraídas, fornecendo para o usuário um link de download e salvando o arquivo na nuvem.</w:t>
-      </w:r>
-    </w:p>
-    <w:p>
-      <w:pPr>
-        <w:jc w:val="both"/>
-      </w:pPr>
-      <w:r>
-        <w:rPr>
-          <w:b/>
-          <w:bCs/>
-        </w:rPr>
-        <w:t>Gerenciamento de usuários</w:t>
-      </w:r>
-      <w:r>
-        <w:t xml:space="preserve">: A plataforma </w:t>
-      </w:r>
-      <w:r>
-        <w:t>deve</w:t>
-      </w:r>
-      <w:r>
-        <w:t xml:space="preserve"> incluir funcionalidades de cadastro, login e gerenciamento de usuários, com diferentes níveis de acesso.</w:t>
-      </w:r>
-    </w:p>
-    <w:p>
-      <w:pPr>
-        <w:jc w:val="both"/>
-      </w:pPr>
-    </w:p>
-    <w:p>
-      <w:pPr>
-        <w:jc w:val="both"/>
-      </w:pPr>
-    </w:p>
-    <w:p>
-      <w:pPr>
-        <w:jc w:val="both"/>
-        <w:rPr>
-          <w:b/>
-          <w:bCs/>
-        </w:rPr>
-      </w:pPr>
-      <w:r>
-        <w:rPr>
-          <w:b/>
-          <w:bCs/>
-        </w:rPr>
-        <w:t>4</w:t>
-      </w:r>
-      <w:r>
-        <w:rPr>
-          <w:b/>
-          <w:bCs/>
-        </w:rPr>
-        <w:t>.2. Requisitos Não Funcionais</w:t>
-      </w:r>
-    </w:p>
-    <w:p>
-      <w:r>
-        <w:rPr>
-          <w:b/>
-          <w:bCs/>
-        </w:rPr>
-        <w:t>Desempenho</w:t>
-      </w:r>
-      <w:r>
-        <w:t>: A plataforma deve processar os vídeos e gerar os arquivos .zip de forma rápida e eficiente, sendo capaz de processar mais de um vídeo ao mesmo tempo</w:t>
-      </w:r>
-    </w:p>
-    <w:p>
-      <w:r>
-        <w:rPr>
-          <w:b/>
-          <w:bCs/>
-        </w:rPr>
-        <w:t>Escalabilidade</w:t>
-      </w:r>
-      <w:r>
-        <w:t xml:space="preserve">: </w:t>
-      </w:r>
-      <w:r>
-        <w:t>O sistema deve estar em uma arquitetura que o permita ser escalado</w:t>
-      </w:r>
-      <w:r>
-        <w:t xml:space="preserve"> horizontalmente</w:t>
-      </w:r>
-    </w:p>
-    <w:p>
-      <w:r>
-        <w:rPr>
-          <w:b/>
-          <w:bCs/>
-        </w:rPr>
-        <w:t>Segurança</w:t>
-      </w:r>
-      <w:r>
-        <w:t>: A plataforma deve garantir a segurança dos dados dos usuários e dos vídeos enviados, salvando as informações sensíveis com criptografia.</w:t>
-      </w:r>
-    </w:p>
-    <w:p>
-      <w:r>
-        <w:rPr>
-          <w:b/>
-          <w:bCs/>
-        </w:rPr>
-        <w:t>Disponibilidade</w:t>
-      </w:r>
-      <w:r>
-        <w:t xml:space="preserve">: A plataforma deve </w:t>
-      </w:r>
-      <w:r>
-        <w:t>ter disponibilidade de 99%</w:t>
-      </w:r>
-    </w:p>
-    <w:p>
-      <w:r>
-        <w:rPr>
-          <w:b/>
-          <w:bCs/>
-        </w:rPr>
-        <w:t>Manutenibilidade</w:t>
-      </w:r>
-      <w:r>
-        <w:t xml:space="preserve">: </w:t>
-      </w:r>
-      <w:r>
-        <w:t>Código modular e bem documentado para facilitar futuras atualizações</w:t>
-      </w:r>
-      <w:r>
-        <w:t xml:space="preserve">; Cobertura de testes; </w:t>
-      </w:r>
-      <w:r>
-        <w:t>CI/CD</w:t>
-      </w:r>
-      <w:r>
-        <w:t>;</w:t>
+        <w:t>Serviço de armazenamento de objetos altamente escalável, durável e seguro.</w:t>
+      </w:r>
+    </w:p>
+    <w:p>
+      <w:r>
+        <w:t>Atende a demanda de</w:t>
+      </w:r>
+      <w:r>
+        <w:t xml:space="preserve"> </w:t>
+      </w:r>
+      <w:r>
+        <w:t>armazenar arquivos .zip, pois oferece:</w:t>
+      </w:r>
+    </w:p>
+    <w:p>
+      <w:r>
+        <w:t>Durabilidade: Os dados são replicados em múltiplas zonas de disponibilidade, garantindo alta durabilidade.</w:t>
+      </w:r>
+    </w:p>
+    <w:p>
+      <w:r>
+        <w:t>Escalabilidade: Pode armazenar qualquer quantidade de dados.</w:t>
+      </w:r>
+    </w:p>
+    <w:p>
+      <w:r>
+        <w:t>Acesso rápido: Permite o acesso a objetos de qualquer lugar do mundo com baixa latência.</w:t>
+      </w:r>
+    </w:p>
+    <w:p>
+      <w:r>
+        <w:t>Gerenciamento de versões: Permite armazenar múltiplas versões de um mesmo objeto, facilitando a recuperação de dados.</w:t>
+      </w:r>
+    </w:p>
+    <w:p>
+      <w:pPr>
+        <w:rPr>
+          <w:b/>
+        </w:rPr>
+      </w:pPr>
+    </w:p>
+    <w:p>
+      <w:pPr>
+        <w:rPr>
+          <w:b/>
+        </w:rPr>
+      </w:pPr>
+      <w:r>
+        <w:rPr>
+          <w:b/>
+        </w:rPr>
+        <w:t>5</w:t>
+      </w:r>
+      <w:r>
+        <w:rPr>
+          <w:b/>
+        </w:rPr>
+        <w:t>.4 Envio de E-mail</w:t>
+      </w:r>
+    </w:p>
+    <w:p>
+      <w:r>
+        <w:t xml:space="preserve">Tecnologia escolhida: </w:t>
+      </w:r>
+      <w:proofErr w:type="spellStart"/>
+      <w:r>
+        <w:t>Amazon</w:t>
+      </w:r>
+      <w:proofErr w:type="spellEnd"/>
+      <w:r>
+        <w:t xml:space="preserve"> </w:t>
+      </w:r>
+      <w:proofErr w:type="spellStart"/>
+      <w:r>
+        <w:t>Simple</w:t>
+      </w:r>
+      <w:proofErr w:type="spellEnd"/>
+      <w:r>
+        <w:t xml:space="preserve"> Email Service (SES)</w:t>
+      </w:r>
+    </w:p>
+    <w:p>
+      <w:r>
+        <w:t>É um serviço de e-mail da AWS que oferece as seguintes vantagens:</w:t>
+      </w:r>
+    </w:p>
+    <w:p>
+      <w:r>
+        <w:t>Infraestrutura robusta: O SES utiliza a infraestrutura global da AWS, garantindo alta disponibilidade e escalabilidade para o envio de e-mails, mesmo em grandes volumes.</w:t>
+      </w:r>
+    </w:p>
+    <w:p>
+      <w:r>
+        <w:t xml:space="preserve">Reputação de envio: A </w:t>
+      </w:r>
+      <w:proofErr w:type="spellStart"/>
+      <w:r>
+        <w:t>Amazon</w:t>
+      </w:r>
+      <w:proofErr w:type="spellEnd"/>
+      <w:r>
+        <w:t xml:space="preserve"> trabalha para manter uma boa reputação de envio, o que ajuda a garantir que seus e-mails cheguem à caixa de entrada dos destinatários e não sejam marcados como spam.</w:t>
+      </w:r>
+    </w:p>
+    <w:p>
+      <w:r>
+        <w:t xml:space="preserve">Integração fácil: O SES se integra facilmente com outras ferramentas e serviços da AWS, como o </w:t>
+      </w:r>
+      <w:proofErr w:type="spellStart"/>
+      <w:r>
+        <w:t>Amazon</w:t>
+      </w:r>
+      <w:proofErr w:type="spellEnd"/>
+      <w:r>
+        <w:t xml:space="preserve"> SNS para notificações e o </w:t>
+      </w:r>
+      <w:proofErr w:type="spellStart"/>
+      <w:r>
+        <w:t>Amazon</w:t>
+      </w:r>
+      <w:proofErr w:type="spellEnd"/>
+      <w:r>
+        <w:t xml:space="preserve"> S3 para armazenamento de anexos.</w:t>
+      </w:r>
+    </w:p>
+    <w:p>
+      <w:r>
+        <w:t xml:space="preserve">Personalização: Você pode personalizar seus e-mails com HTML e usar </w:t>
+      </w:r>
+      <w:proofErr w:type="spellStart"/>
+      <w:r>
+        <w:t>tags</w:t>
+      </w:r>
+      <w:proofErr w:type="spellEnd"/>
+      <w:r>
+        <w:t xml:space="preserve"> para adicionar informações dinâmicas, como o nome do destinatário.</w:t>
+      </w:r>
+    </w:p>
+    <w:p>
+      <w:pPr>
+        <w:rPr>
+          <w:b/>
+          <w:bCs/>
+        </w:rPr>
+      </w:pPr>
+    </w:p>
+    <w:p>
+      <w:pPr>
+        <w:rPr>
+          <w:b/>
+          <w:bCs/>
+        </w:rPr>
+      </w:pPr>
+      <w:r>
+        <w:rPr>
+          <w:b/>
+          <w:bCs/>
+        </w:rPr>
+        <w:t>5</w:t>
+      </w:r>
+      <w:r>
+        <w:rPr>
+          <w:b/>
+          <w:bCs/>
+        </w:rPr>
+        <w:t>.4 Cobertura de Testes</w:t>
+      </w:r>
+    </w:p>
+    <w:p>
+      <w:r>
+        <w:t xml:space="preserve">Tecnologia escolhida: </w:t>
+      </w:r>
+      <w:proofErr w:type="spellStart"/>
+      <w:r>
+        <w:t>pytest</w:t>
+      </w:r>
+      <w:proofErr w:type="spellEnd"/>
+      <w:r>
+        <w:t xml:space="preserve"> </w:t>
+      </w:r>
+    </w:p>
+    <w:p>
+      <w:r>
+        <w:t>É</w:t>
+      </w:r>
+      <w:r>
+        <w:t xml:space="preserve"> um framework poderoso e amplamente utilizado para testes em Python. Ele serve para simplificar a criação e execução de testes, além de oferecer diversos recursos que facilitam o processo de desenvolvimento e garantem a qualidade do código</w:t>
       </w:r>
     </w:p>
     <w:p/>
-    <w:p>
-      <w:pPr>
-        <w:jc w:val="both"/>
-        <w:rPr>
-          <w:b/>
-          <w:bCs/>
-        </w:rPr>
-      </w:pPr>
-      <w:r>
-        <w:rPr>
-          <w:b/>
-          <w:bCs/>
+    <w:p/>
+    <w:p>
+      <w:pPr>
+        <w:rPr>
+          <w:b/>
+        </w:rPr>
+      </w:pPr>
+      <w:r>
+        <w:rPr>
+          <w:b/>
         </w:rPr>
         <w:t>5</w:t>
       </w:r>
       <w:r>
         <w:rPr>
           <w:b/>
-          <w:bCs/>
-        </w:rPr>
+        </w:rPr>
+        <w:t>.5 Análise estática do código</w:t>
+      </w:r>
+    </w:p>
+    <w:p>
+      <w:r>
+        <w:t xml:space="preserve">Tecnologia escolhida: </w:t>
+      </w:r>
+      <w:proofErr w:type="spellStart"/>
+      <w:r>
+        <w:t>SonarQube</w:t>
+      </w:r>
+      <w:proofErr w:type="spellEnd"/>
+    </w:p>
+    <w:p>
+      <w:r>
+        <w:t xml:space="preserve">Atua como um sistema de análise estática, vasculhando o código-fonte em busca de </w:t>
+      </w:r>
+      <w:r>
+        <w:rPr>
+          <w:rStyle w:val="Forte"/>
+        </w:rPr>
+        <w:t>bugs, vulnerabilidades e "</w:t>
+      </w:r>
+      <w:proofErr w:type="spellStart"/>
+      <w:r>
+        <w:rPr>
+          <w:rStyle w:val="Forte"/>
+        </w:rPr>
+        <w:t>code</w:t>
+      </w:r>
+      <w:proofErr w:type="spellEnd"/>
+      <w:r>
+        <w:rPr>
+          <w:rStyle w:val="Forte"/>
+        </w:rPr>
+        <w:t xml:space="preserve"> </w:t>
+      </w:r>
+      <w:proofErr w:type="spellStart"/>
+      <w:r>
+        <w:rPr>
+          <w:rStyle w:val="Forte"/>
+        </w:rPr>
+        <w:t>smells</w:t>
+      </w:r>
+      <w:proofErr w:type="spellEnd"/>
+      <w:r>
+        <w:rPr>
+          <w:rStyle w:val="Forte"/>
+        </w:rPr>
+        <w:t>"</w:t>
+      </w:r>
+      <w:r>
+        <w:t xml:space="preserve">, que são trechos de código que, embora funcionem, podem indicar problemas futuros ou práticas inadequadas. </w:t>
+      </w:r>
+    </w:p>
+    <w:p/>
+    <w:p>
+      <w:pPr>
+        <w:rPr>
+          <w:b/>
+          <w:bCs/>
+        </w:rPr>
+      </w:pPr>
+      <w:r>
+        <w:rPr>
+          <w:b/>
+          <w:bCs/>
+        </w:rPr>
+        <w:t>5.6 Escalonamento</w:t>
+      </w:r>
+    </w:p>
+    <w:p>
+      <w:r>
+        <w:t xml:space="preserve">Tecnologia escolhida: </w:t>
+      </w:r>
+      <w:proofErr w:type="spellStart"/>
+      <w:r>
+        <w:t>Kubernetes</w:t>
+      </w:r>
+      <w:proofErr w:type="spellEnd"/>
+    </w:p>
+    <w:p>
+      <w:pPr>
+        <w:ind w:firstLine="708"/>
+        <w:jc w:val="both"/>
+      </w:pPr>
+      <w:r>
+        <w:t xml:space="preserve">A escalabilidade é um dos pilares do </w:t>
+      </w:r>
+      <w:proofErr w:type="spellStart"/>
+      <w:r>
+        <w:t>Kubernetes</w:t>
+      </w:r>
+      <w:proofErr w:type="spellEnd"/>
+      <w:r>
+        <w:t xml:space="preserve">, permitindo que suas aplicações se adaptem dinamicamente às demandas do mercado. Seja para lidar com um pico de acessos inesperado ou para otimizar o uso de recursos em períodos de menor movimento, o </w:t>
+      </w:r>
+      <w:proofErr w:type="spellStart"/>
+      <w:r>
+        <w:t>Kubernetes</w:t>
+      </w:r>
+      <w:proofErr w:type="spellEnd"/>
+      <w:r>
+        <w:t xml:space="preserve"> oferece ferramentas poderosas para escalar seus aplicativos de forma eficiente e automatizada.</w:t>
+      </w:r>
+      <w:r>
+        <w:t xml:space="preserve"> Padrão utilizado no projeto </w:t>
+      </w:r>
+      <w:r>
+        <w:t>Escalonamento Horizontal:</w:t>
+      </w:r>
+      <w:r>
+        <w:t xml:space="preserve"> </w:t>
+      </w:r>
+      <w:r>
+        <w:t xml:space="preserve">consiste em aumentar ou diminuir o número de réplicas de um </w:t>
+      </w:r>
+      <w:proofErr w:type="spellStart"/>
+      <w:r>
+        <w:t>pod</w:t>
+      </w:r>
+      <w:proofErr w:type="spellEnd"/>
+      <w:r>
+        <w:t xml:space="preserve"> (grupo de contêineres) em execução.</w:t>
+      </w:r>
+    </w:p>
+    <w:p>
+      <w:pPr>
+        <w:rPr>
+          <w:b/>
+          <w:bCs/>
+        </w:rPr>
+      </w:pPr>
+    </w:p>
+    <w:p>
+      <w:pPr>
+        <w:rPr>
+          <w:b/>
+          <w:bCs/>
+        </w:rPr>
+      </w:pPr>
+      <w:r>
+        <w:rPr>
+          <w:b/>
+          <w:bCs/>
+        </w:rPr>
+        <w:t>6. Arquitetura escolhida</w:t>
+      </w:r>
+    </w:p>
+    <w:p>
+      <w:pPr>
+        <w:ind w:firstLine="708"/>
+        <w:jc w:val="both"/>
+      </w:pPr>
+      <w:r>
+        <w:rPr>
+          <w:b/>
+          <w:bCs/>
+        </w:rPr>
+        <w:t>Arquitetura monolítica:</w:t>
+      </w:r>
+      <w:r>
+        <w:t xml:space="preserve"> </w:t>
+      </w:r>
+      <w:r>
+        <w:t xml:space="preserve">A escolha da arquitetura monolítica para aplicações de escopo limitado é uma decisão estratégica que visa otimizar o desenvolvimento, implantação e manutenção do sistema. Ao optar por essa abordagem, </w:t>
+      </w:r>
+      <w:r>
+        <w:t>a equipe de desenvolvimento</w:t>
+      </w:r>
+      <w:r>
+        <w:t xml:space="preserve"> prioriza a simplicidade, eficiência e adequação ao escopo do projeto, garantindo um resultado satisfatório com menor investimento e complexidade.</w:t>
+      </w:r>
+    </w:p>
+    <w:p>
+      <w:pPr>
+        <w:ind w:firstLine="708"/>
+        <w:jc w:val="both"/>
+      </w:pPr>
+    </w:p>
+    <w:p>
+      <w:pPr>
+        <w:rPr>
+          <w:b/>
+          <w:bCs/>
+        </w:rPr>
+      </w:pPr>
+      <w:r>
+        <w:rPr>
+          <w:b/>
+          <w:bCs/>
+        </w:rPr>
+        <w:t>7. Padrões de projeto</w:t>
+      </w:r>
+    </w:p>
+    <w:p>
+      <w:pPr>
+        <w:ind w:firstLine="708"/>
+        <w:jc w:val="both"/>
+      </w:pPr>
+      <w:r>
+        <w:rPr>
+          <w:b/>
+          <w:bCs/>
+        </w:rPr>
+        <w:t>Arquitetura hexagonal:</w:t>
+      </w:r>
+      <w:r>
+        <w:t xml:space="preserve"> </w:t>
+      </w:r>
+      <w:r>
+        <w:t xml:space="preserve">A Arquitetura Hexagonal, também conhecida como Arquitetura de Portas e Adaptadores, é um padrão de design que visa criar sistemas de software mais flexíveis, testáveis e fáceis de manter. Ela se baseia na separação de responsabilidades, isolando o núcleo da aplicação (a lógica de negócios) de suas dependências externas (bancos de dados, interfaces de </w:t>
+      </w:r>
+      <w:proofErr w:type="gramStart"/>
+      <w:r>
+        <w:t>usuário, etc.</w:t>
+      </w:r>
+      <w:proofErr w:type="gramEnd"/>
+      <w:r>
+        <w:t>).</w:t>
+      </w:r>
+    </w:p>
+    <w:p>
+      <w:pPr>
+        <w:ind w:firstLine="708"/>
+        <w:jc w:val="both"/>
+      </w:pPr>
+      <w:r>
+        <w:rPr>
+          <w:b/>
+          <w:bCs/>
+        </w:rPr>
+        <w:t>Versionamento:</w:t>
+      </w:r>
+      <w:r>
+        <w:t xml:space="preserve"> Uso da ferramenta </w:t>
+      </w:r>
+      <w:proofErr w:type="spellStart"/>
+      <w:r>
+        <w:t>Git</w:t>
+      </w:r>
+      <w:proofErr w:type="spellEnd"/>
+      <w:r>
+        <w:t xml:space="preserve">, seguindo o modelo </w:t>
+      </w:r>
+      <w:proofErr w:type="spellStart"/>
+      <w:r>
+        <w:t>git</w:t>
+      </w:r>
+      <w:proofErr w:type="spellEnd"/>
+      <w:r>
+        <w:t xml:space="preserve"> </w:t>
+      </w:r>
+      <w:proofErr w:type="spellStart"/>
+      <w:r>
+        <w:t>flow</w:t>
+      </w:r>
+      <w:proofErr w:type="spellEnd"/>
+      <w:r>
         <w:t>.</w:t>
       </w:r>
-      <w:r>
-        <w:rPr>
-          <w:b/>
-          <w:bCs/>
-        </w:rPr>
-        <w:t xml:space="preserve"> </w:t>
-      </w:r>
-      <w:r>
-        <w:rPr>
-          <w:b/>
-          <w:bCs/>
-        </w:rPr>
-        <w:t>Especificações técnicas para execução do projeto</w:t>
-      </w:r>
-    </w:p>
-    <w:p>
-      <w:pPr>
-        <w:jc w:val="both"/>
-        <w:rPr>
-          <w:b/>
-          <w:bCs/>
-        </w:rPr>
-      </w:pPr>
-      <w:r>
-        <w:rPr>
-          <w:b/>
-          <w:bCs/>
-        </w:rPr>
-        <w:t>5</w:t>
-      </w:r>
-      <w:r>
-        <w:rPr>
-          <w:b/>
-          <w:bCs/>
-        </w:rPr>
-        <w:t>.1 Linguagem de Programação e Framework</w:t>
-      </w:r>
-    </w:p>
-    <w:p>
-      <w:pPr>
-        <w:jc w:val="both"/>
-      </w:pPr>
-      <w:r>
-        <w:t>Uso da linguagem Python na versão 3.12.8, por ser versátil e amplamente utilizada no desenvolvimento web, com uma vasta comunidade e diversas bibliotecas. Principal framework utilizado: FastAPI. Framework moderno e de alta performance para desenvolvimento de APIs RESTful em Python. Baseado em padrões ASGI (Asynchronous Server Gateway Interface), proporcionando alta concorrência e escalabilidade.</w:t>
-      </w:r>
-    </w:p>
-    <w:p>
-      <w:pPr>
-        <w:rPr>
-          <w:b/>
-          <w:bCs/>
-        </w:rPr>
-      </w:pPr>
-    </w:p>
-    <w:p>
-      <w:pPr>
-        <w:rPr>
-          <w:b/>
-          <w:bCs/>
-        </w:rPr>
-      </w:pPr>
-      <w:r>
-        <w:rPr>
-          <w:b/>
-          <w:bCs/>
-        </w:rPr>
-        <w:t>5</w:t>
-      </w:r>
-      <w:r>
-        <w:rPr>
-          <w:b/>
-          <w:bCs/>
-        </w:rPr>
-        <w:t>.2 Banco de Dados</w:t>
-      </w:r>
-    </w:p>
-    <w:p>
-      <w:r>
+    </w:p>
+    <w:p>
+      <w:pPr>
+        <w:ind w:firstLine="708"/>
+        <w:jc w:val="both"/>
+      </w:pPr>
+      <w:r>
+        <w:rPr>
+          <w:noProof/>
+        </w:rPr>
         <w:lastRenderedPageBreak/>
-        <w:t xml:space="preserve">Tecnologia escolhida: Amazon </w:t>
-      </w:r>
-      <w:r>
-        <w:t xml:space="preserve">DynamoDB. </w:t>
-      </w:r>
-    </w:p>
-    <w:p>
-      <w:r>
-        <w:t>Banco de dados NoSQL totalmente gerenciado, escalável e altamente disponível.</w:t>
-      </w:r>
-      <w:r>
-        <w:t xml:space="preserve"> </w:t>
-      </w:r>
-    </w:p>
-    <w:p>
-      <w:pPr>
-        <w:rPr>
-          <w:b/>
-          <w:bCs/>
-        </w:rPr>
-      </w:pPr>
-    </w:p>
-    <w:p>
-      <w:pPr>
-        <w:rPr>
-          <w:b/>
-          <w:bCs/>
-        </w:rPr>
-      </w:pPr>
-      <w:r>
-        <w:rPr>
-          <w:b/>
-          <w:bCs/>
-        </w:rPr>
-        <w:t>5</w:t>
-      </w:r>
-      <w:r>
-        <w:rPr>
-          <w:b/>
-          <w:bCs/>
-        </w:rPr>
-        <w:t>.3 Armazenamento de Arquivos</w:t>
-      </w:r>
-    </w:p>
-    <w:p>
-      <w:r>
-        <w:t xml:space="preserve">Tecnologia escolhida: </w:t>
-      </w:r>
-      <w:r>
-        <w:t>Amazon S3</w:t>
-      </w:r>
-    </w:p>
-    <w:p>
-      <w:r>
-        <w:t>Serviço de armazenamento de objetos altamente escalável, durável e seguro.</w:t>
-      </w:r>
-    </w:p>
-    <w:p>
-      <w:r>
-        <w:t>Atende a demanda de</w:t>
-      </w:r>
-      <w:r>
-        <w:t xml:space="preserve"> </w:t>
-      </w:r>
-      <w:r>
-        <w:t>armazenar arquivos .zip, pois oferece:</w:t>
-      </w:r>
-    </w:p>
-    <w:p>
-      <w:r>
-        <w:t>Durabilidade: Os dados são replicados em múltiplas zonas de disponibilidade, garantindo alta durabilidade.</w:t>
-      </w:r>
-    </w:p>
-    <w:p>
-      <w:r>
-        <w:t>Escalabilidade: Pode armazenar qualquer quantidade de dados.</w:t>
-      </w:r>
-    </w:p>
-    <w:p>
-      <w:r>
-        <w:t>Acesso rápido: Permite o acesso a objetos de qualquer lugar do mundo com baixa latência.</w:t>
-      </w:r>
-    </w:p>
-    <w:p>
-      <w:r>
-        <w:t>Gerenciamento de versões: Permite armazenar múltiplas versões de um mesmo objeto, facilitando a recuperação de dados.</w:t>
-      </w:r>
-    </w:p>
-    <w:p>
-      <w:pPr>
-        <w:rPr>
-          <w:b/>
-        </w:rPr>
-      </w:pPr>
-    </w:p>
-    <w:p>
-      <w:pPr>
-        <w:rPr>
-          <w:b/>
-        </w:rPr>
-      </w:pPr>
-      <w:r>
-        <w:rPr>
-          <w:b/>
-        </w:rPr>
-        <w:t>5</w:t>
-      </w:r>
-      <w:r>
-        <w:rPr>
-          <w:b/>
-        </w:rPr>
-        <w:t>.4 Envio de E-mail</w:t>
-      </w:r>
-    </w:p>
-    <w:p>
-      <w:r>
-        <w:t xml:space="preserve">Tecnologia escolhida: </w:t>
-      </w:r>
-      <w:r>
-        <w:t>Amazon Simple Email Service (SES)</w:t>
-      </w:r>
-    </w:p>
-    <w:p>
-      <w:r>
-        <w:t>É um serviço de e-mail da AWS que oferece as seguintes vantagens:</w:t>
-      </w:r>
-    </w:p>
-    <w:p>
-      <w:r>
-        <w:t>Infraestrutura robusta: O SES utiliza a infraestrutura global da AWS, garantindo alta disponibilidade e escalabilidade para o envio de e-mails, mesmo em grandes volumes.</w:t>
-      </w:r>
-    </w:p>
-    <w:p>
-      <w:r>
-        <w:t>Reputação de envio: A Amazon trabalha para manter uma boa reputação de envio, o que ajuda a garantir que seus e-mails cheguem à caixa de entrada dos destinatários e não sejam marcados como spam.</w:t>
-      </w:r>
-    </w:p>
-    <w:p>
-      <w:r>
-        <w:t>Integração fácil: O SES se integra facilmente com outras ferramentas e serviços da AWS, como o Amazon SNS para notificações e o Amazon S3 para armazenamento de anexos.</w:t>
-      </w:r>
-    </w:p>
-    <w:p>
-      <w:r>
-        <w:t>Personalização: Você pode personalizar seus e-mails com HTML e usar tags para adicionar informações dinâmicas, como o nome do destinatário.</w:t>
-      </w:r>
-    </w:p>
-    <w:p>
-      <w:pPr>
-        <w:rPr>
-          <w:b/>
-          <w:bCs/>
-        </w:rPr>
-      </w:pPr>
-    </w:p>
-    <w:p>
-      <w:pPr>
-        <w:rPr>
-          <w:b/>
-          <w:bCs/>
-        </w:rPr>
-      </w:pPr>
-      <w:r>
-        <w:rPr>
-          <w:b/>
-          <w:bCs/>
-        </w:rPr>
-        <w:t>5</w:t>
-      </w:r>
-      <w:r>
-        <w:rPr>
-          <w:b/>
-          <w:bCs/>
-        </w:rPr>
-        <w:t>.4 Cobertura de Testes</w:t>
-      </w:r>
-    </w:p>
-    <w:p>
-      <w:r>
+        <w:drawing>
+          <wp:inline distT="0" distB="0" distL="0" distR="0" wp14:anchorId="00D6E297" wp14:editId="74305711">
+            <wp:extent cx="5400040" cy="2696845"/>
+            <wp:effectExtent l="0" t="0" r="0" b="8255"/>
+            <wp:docPr id="425695567" name="Imagem 1" descr="Git] GitFlow, usar ou não usar? – Código Maromba"/>
+            <wp:cNvGraphicFramePr>
+              <a:graphicFrameLocks xmlns:a="http://schemas.openxmlformats.org/drawingml/2006/main" noChangeAspect="1"/>
+            </wp:cNvGraphicFramePr>
+            <a:graphic xmlns:a="http://schemas.openxmlformats.org/drawingml/2006/main">
+              <a:graphicData uri="http://schemas.openxmlformats.org/drawingml/2006/picture">
+                <pic:pic xmlns:pic="http://schemas.openxmlformats.org/drawingml/2006/picture">
+                  <pic:nvPicPr>
+                    <pic:cNvPr id="0" name="Picture 1" descr="Git] GitFlow, usar ou não usar? – Código Maromba"/>
+                    <pic:cNvPicPr>
+                      <a:picLocks noChangeAspect="1" noChangeArrowheads="1"/>
+                    </pic:cNvPicPr>
+                  </pic:nvPicPr>
+                  <pic:blipFill>
+                    <a:blip r:embed="rId9">
+                      <a:extLst>
+                        <a:ext uri="{28A0092B-C50C-407E-A947-70E740481C1C}">
+                          <a14:useLocalDpi xmlns:a14="http://schemas.microsoft.com/office/drawing/2010/main" val="0"/>
+                        </a:ext>
+                      </a:extLst>
+                    </a:blip>
+                    <a:srcRect/>
+                    <a:stretch>
+                      <a:fillRect/>
+                    </a:stretch>
+                  </pic:blipFill>
+                  <pic:spPr bwMode="auto">
+                    <a:xfrm>
+                      <a:off x="0" y="0"/>
+                      <a:ext cx="5400040" cy="2696845"/>
+                    </a:xfrm>
+                    <a:prstGeom prst="rect">
+                      <a:avLst/>
+                    </a:prstGeom>
+                    <a:noFill/>
+                    <a:ln>
+                      <a:noFill/>
+                    </a:ln>
+                  </pic:spPr>
+                </pic:pic>
+              </a:graphicData>
+            </a:graphic>
+          </wp:inline>
+        </w:drawing>
+      </w:r>
+    </w:p>
+    <w:p/>
+    <w:p/>
+    <w:p>
+      <w:pPr>
+        <w:rPr>
+          <w:b/>
+          <w:bCs/>
+        </w:rPr>
+      </w:pPr>
+      <w:r>
+        <w:rPr>
+          <w:b/>
+          <w:bCs/>
+        </w:rPr>
+        <w:t>8</w:t>
+      </w:r>
+      <w:r>
+        <w:rPr>
+          <w:b/>
+          <w:bCs/>
+        </w:rPr>
+        <w:t xml:space="preserve">. </w:t>
+      </w:r>
+      <w:r>
+        <w:rPr>
+          <w:b/>
+          <w:bCs/>
+        </w:rPr>
+        <w:t>Desenho da aplicação</w:t>
+      </w:r>
+    </w:p>
+    <w:p>
+      <w:r>
+        <w:rPr>
+          <w:noProof/>
+        </w:rPr>
+        <w:drawing>
+          <wp:inline distT="0" distB="0" distL="0" distR="0" wp14:anchorId="3FE0F522" wp14:editId="214437C9">
+            <wp:extent cx="5400040" cy="4191635"/>
+            <wp:effectExtent l="0" t="0" r="0" b="0"/>
+            <wp:docPr id="393089100" name="Imagem 1" descr="Interface gráfica do usuário, Diagrama, Aplicativo&#10;&#10;O conteúdo gerado por IA pode estar incorreto."/>
+            <wp:cNvGraphicFramePr>
+              <a:graphicFrameLocks xmlns:a="http://schemas.openxmlformats.org/drawingml/2006/main" noChangeAspect="1"/>
+            </wp:cNvGraphicFramePr>
+            <a:graphic xmlns:a="http://schemas.openxmlformats.org/drawingml/2006/main">
+              <a:graphicData uri="http://schemas.openxmlformats.org/drawingml/2006/picture">
+                <pic:pic xmlns:pic="http://schemas.openxmlformats.org/drawingml/2006/picture">
+                  <pic:nvPicPr>
+                    <pic:cNvPr id="393089100" name="Imagem 1" descr="Interface gráfica do usuário, Diagrama, Aplicativo&#10;&#10;O conteúdo gerado por IA pode estar incorreto."/>
+                    <pic:cNvPicPr/>
+                  </pic:nvPicPr>
+                  <pic:blipFill>
+                    <a:blip r:embed="rId10">
+                      <a:extLst>
+                        <a:ext uri="{28A0092B-C50C-407E-A947-70E740481C1C}">
+                          <a14:useLocalDpi xmlns:a14="http://schemas.microsoft.com/office/drawing/2010/main" val="0"/>
+                        </a:ext>
+                      </a:extLst>
+                    </a:blip>
+                    <a:stretch>
+                      <a:fillRect/>
+                    </a:stretch>
+                  </pic:blipFill>
+                  <pic:spPr>
+                    <a:xfrm>
+                      <a:off x="0" y="0"/>
+                      <a:ext cx="5400040" cy="4191635"/>
+                    </a:xfrm>
+                    <a:prstGeom prst="rect">
+                      <a:avLst/>
+                    </a:prstGeom>
+                  </pic:spPr>
+                </pic:pic>
+              </a:graphicData>
+            </a:graphic>
+          </wp:inline>
+        </w:drawing>
+      </w:r>
+    </w:p>
+    <w:p/>
+    <w:p/>
+    <w:p>
+      <w:pPr>
+        <w:rPr>
+          <w:b/>
+          <w:bCs/>
+        </w:rPr>
+      </w:pPr>
+      <w:r>
+        <w:rPr>
+          <w:b/>
+          <w:bCs/>
+        </w:rPr>
         <w:lastRenderedPageBreak/>
-        <w:t xml:space="preserve">Tecnologia escolhida: </w:t>
-      </w:r>
-      <w:r>
-        <w:t xml:space="preserve">pytest </w:t>
-      </w:r>
-    </w:p>
-    <w:p>
-      <w:r>
-        <w:t>É</w:t>
-      </w:r>
-      <w:r>
-        <w:t xml:space="preserve"> um framework poderoso e amplamente utilizado para testes em Python. Ele serve para simplificar a criação e execução de testes, além de oferecer diversos recursos que facilitam o processo de desenvolvimento e garantem a qualidade do código</w:t>
-      </w:r>
-    </w:p>
-    <w:p/>
-    <w:p>
-      <w:pPr>
-        <w:rPr>
-          <w:b/>
-        </w:rPr>
-      </w:pPr>
-      <w:r>
-        <w:rPr>
-          <w:b/>
-        </w:rPr>
-        <w:t>5</w:t>
-      </w:r>
-      <w:r>
-        <w:rPr>
-          <w:b/>
-        </w:rPr>
-        <w:t>.5 Análise estática do código</w:t>
-      </w:r>
-    </w:p>
-    <w:p>
-      <w:r>
-        <w:t>Tecnologia escolhida: SonarQube</w:t>
-      </w:r>
-    </w:p>
-    <w:p>
-      <w:r>
-        <w:t xml:space="preserve">Atua como um sistema de análise estática, vasculhando o código-fonte em busca de </w:t>
-      </w:r>
-      <w:r>
-        <w:rPr>
-          <w:rStyle w:val="Forte"/>
-        </w:rPr>
-        <w:t>bugs, vulnerabilidades e "code smells"</w:t>
-      </w:r>
-      <w:r>
-        <w:t xml:space="preserve">, que são trechos de código que, embora funcionem, podem indicar problemas futuros ou práticas inadequadas. </w:t>
-      </w:r>
-    </w:p>
-    <w:p>
-      <w:pPr>
-        <w:rPr>
-          <w:b/>
-          <w:bCs/>
-        </w:rPr>
-      </w:pPr>
-    </w:p>
-    <w:p/>
-    <w:p>
-      <w:r>
-        <w:t>6</w:t>
-      </w:r>
-      <w:r>
-        <w:t xml:space="preserve">. </w:t>
-      </w:r>
-      <w:r>
-        <w:t>Desenho da aplicação</w:t>
-      </w:r>
-    </w:p>
-    <w:p/>
+        <w:t>9</w:t>
+      </w:r>
+      <w:r>
+        <w:rPr>
+          <w:b/>
+          <w:bCs/>
+        </w:rPr>
+        <w:t>. Melhorias futuras</w:t>
+      </w:r>
+    </w:p>
+    <w:p>
+      <w:pPr>
+        <w:ind w:firstLine="708"/>
+        <w:jc w:val="both"/>
+      </w:pPr>
+      <w:r>
+        <w:t xml:space="preserve">Foi alinhado com a empresa Fiap X, de ampliar a capacidade de processamento dos vídeos, permitindo o envio de arquivos com até 4GB, mediante uma assinatura premium. </w:t>
+      </w:r>
+    </w:p>
+    <w:p>
+      <w:pPr>
+        <w:ind w:firstLine="708"/>
+        <w:jc w:val="both"/>
+      </w:pPr>
+      <w:r>
+        <w:t>Traduções para o sistema poder funcionar em diversos países além do Brasil.</w:t>
+      </w:r>
+    </w:p>
     <w:sectPr>
       <w:pgSz w:w="11906" w:h="16838"/>
       <w:pgMar w:top="1417" w:right="1701" w:bottom="1417" w:left="1701" w:header="708" w:footer="708" w:gutter="0"/>
@@ -2017,6 +3049,29 @@
       <w:bCs/>
     </w:rPr>
   </w:style>
+  <w:style w:type="character" w:styleId="Hyperlink">
+    <w:name w:val="Hyperlink"/>
+    <w:basedOn w:val="Fontepargpadro"/>
+    <w:uiPriority w:val="99"/>
+    <w:unhideWhenUsed/>
+    <w:rsid w:val="007F53C6"/>
+    <w:rPr>
+      <w:color w:val="467886" w:themeColor="hyperlink"/>
+      <w:u w:val="single"/>
+    </w:rPr>
+  </w:style>
+  <w:style w:type="character" w:styleId="MenoPendente">
+    <w:name w:val="Unresolved Mention"/>
+    <w:basedOn w:val="Fontepargpadro"/>
+    <w:uiPriority w:val="99"/>
+    <w:semiHidden/>
+    <w:unhideWhenUsed/>
+    <w:rsid w:val="007F53C6"/>
+    <w:rPr>
+      <w:color w:val="605E5C"/>
+      <w:shd w:val="clear" w:color="auto" w:fill="E1DFDD"/>
+    </w:rPr>
+  </w:style>
 </w:styles>
 </file>
 

</xml_diff>

<commit_message>
Último ajuste na documentação
</commit_message>
<xml_diff>
--- a/Documentação/Documentação.docx
+++ b/Documentação/Documentação.docx
@@ -1621,13 +1621,7 @@
         <w:t xml:space="preserve"> Padrão utilizado no projeto </w:t>
       </w:r>
       <w:r>
-        <w:t>Escalonamento Horizontal:</w:t>
-      </w:r>
-      <w:r>
-        <w:t xml:space="preserve"> </w:t>
-      </w:r>
-      <w:r>
-        <w:t xml:space="preserve">consiste em aumentar ou diminuir o número de réplicas de um </w:t>
+        <w:t xml:space="preserve">Escalonamento Horizontal: consiste em aumentar ou diminuir o número de réplicas de um </w:t>
       </w:r>
       <w:proofErr w:type="spellStart"/>
       <w:r>
@@ -1954,6 +1948,84 @@
       </w:pPr>
       <w:r>
         <w:t>Traduções para o sistema poder funcionar em diversos países além do Brasil.</w:t>
+      </w:r>
+    </w:p>
+    <w:p>
+      <w:pPr>
+        <w:ind w:firstLine="708"/>
+        <w:jc w:val="both"/>
+      </w:pPr>
+    </w:p>
+    <w:p>
+      <w:pPr>
+        <w:jc w:val="both"/>
+        <w:rPr>
+          <w:b/>
+          <w:bCs/>
+        </w:rPr>
+      </w:pPr>
+      <w:r>
+        <w:rPr>
+          <w:b/>
+          <w:bCs/>
+        </w:rPr>
+        <w:t>10. Testes executados</w:t>
+      </w:r>
+    </w:p>
+    <w:p>
+      <w:pPr>
+        <w:ind w:firstLine="708"/>
+      </w:pPr>
+      <w:r>
+        <w:t xml:space="preserve">Última cobertura de testes antes de entregar o projeto e status do </w:t>
+      </w:r>
+      <w:proofErr w:type="spellStart"/>
+      <w:r>
+        <w:t>SonarQube</w:t>
+      </w:r>
+      <w:proofErr w:type="spellEnd"/>
+      <w:r>
+        <w:t>:</w:t>
+      </w:r>
+      <w:r>
+        <w:br/>
+      </w:r>
+      <w:r>
+        <w:drawing>
+          <wp:inline distT="0" distB="0" distL="0" distR="0" wp14:anchorId="4AFD18B8" wp14:editId="36764066">
+            <wp:extent cx="5629275" cy="2813314"/>
+            <wp:effectExtent l="0" t="0" r="0" b="6350"/>
+            <wp:docPr id="1267156306" name="Imagem 1" descr="Interface gráfica do usuário, Texto, Aplicativo&#10;&#10;O conteúdo gerado por IA pode estar incorreto."/>
+            <wp:cNvGraphicFramePr>
+              <a:graphicFrameLocks xmlns:a="http://schemas.openxmlformats.org/drawingml/2006/main" noChangeAspect="1"/>
+            </wp:cNvGraphicFramePr>
+            <a:graphic xmlns:a="http://schemas.openxmlformats.org/drawingml/2006/main">
+              <a:graphicData uri="http://schemas.openxmlformats.org/drawingml/2006/picture">
+                <pic:pic xmlns:pic="http://schemas.openxmlformats.org/drawingml/2006/picture">
+                  <pic:nvPicPr>
+                    <pic:cNvPr id="1267156306" name="Imagem 1" descr="Interface gráfica do usuário, Texto, Aplicativo&#10;&#10;O conteúdo gerado por IA pode estar incorreto."/>
+                    <pic:cNvPicPr/>
+                  </pic:nvPicPr>
+                  <pic:blipFill>
+                    <a:blip r:embed="rId11"/>
+                    <a:stretch>
+                      <a:fillRect/>
+                    </a:stretch>
+                  </pic:blipFill>
+                  <pic:spPr>
+                    <a:xfrm>
+                      <a:off x="0" y="0"/>
+                      <a:ext cx="5632105" cy="2814728"/>
+                    </a:xfrm>
+                    <a:prstGeom prst="rect">
+                      <a:avLst/>
+                    </a:prstGeom>
+                  </pic:spPr>
+                </pic:pic>
+              </a:graphicData>
+            </a:graphic>
+          </wp:inline>
+        </w:drawing>
       </w:r>
     </w:p>
     <w:sectPr>
@@ -2726,6 +2798,7 @@
   <w:style w:type="character" w:default="1" w:styleId="Fontepargpadro">
     <w:name w:val="Default Paragraph Font"/>
     <w:uiPriority w:val="1"/>
+    <w:semiHidden/>
     <w:unhideWhenUsed/>
   </w:style>
   <w:style w:type="table" w:default="1" w:styleId="Tabelanormal">

</xml_diff>